<commit_message>
copied files for embedding tests
</commit_message>
<xml_diff>
--- a/docs/HT云台说明书.docx
+++ b/docs/HT云台说明书.docx
@@ -1,6 +1,6 @@
 
 <file path=word/document.xml><?xml version="1.0" encoding="utf-8"?>
-<w:document xmlns:wpc="http://schemas.microsoft.com/office/word/2010/wordprocessingCanvas" xmlns:cx="http://schemas.microsoft.com/office/drawing/2014/chartex" xmlns:cx1="http://schemas.microsoft.com/office/drawing/2015/9/8/chartex" xmlns:cx2="http://schemas.microsoft.com/office/drawing/2015/10/21/chartex" xmlns:cx3="http://schemas.microsoft.com/office/drawing/2016/5/9/chartex" xmlns:cx4="http://schemas.microsoft.com/office/drawing/2016/5/10/chartex" xmlns:cx5="http://schemas.microsoft.com/office/drawing/2016/5/11/chartex" xmlns:cx6="http://schemas.microsoft.com/office/drawing/2016/5/12/chartex" xmlns:cx7="http://schemas.microsoft.com/office/drawing/2016/5/13/chartex" xmlns:cx8="http://schemas.microsoft.com/office/drawing/2016/5/14/chartex" xmlns:mc="http://schemas.openxmlformats.org/markup-compatibility/2006" xmlns:aink="http://schemas.microsoft.com/office/drawing/2016/ink" xmlns:am3d="http://schemas.microsoft.com/office/drawing/2017/model3d" xmlns:o="urn:schemas-microsoft-com:office:office" xmlns:r="http://schemas.openxmlformats.org/officeDocument/2006/relationships" xmlns:m="http://schemas.openxmlformats.org/officeDocument/2006/math" xmlns:v="urn:schemas-microsoft-com:vml" xmlns:wp14="http://schemas.microsoft.com/office/word/2010/wordprocessingDrawing" xmlns:wp="http://schemas.openxmlformats.org/drawingml/2006/wordprocessingDrawing" xmlns:w10="urn:schemas-microsoft-com:office:word" xmlns:w="http://schemas.openxmlformats.org/wordprocessingml/2006/main" xmlns:w14="http://schemas.microsoft.com/office/word/2010/wordml" xmlns:w15="http://schemas.microsoft.com/office/word/2012/wordml" xmlns:w16cex="http://schemas.microsoft.com/office/word/2018/wordml/cex" xmlns:w16cid="http://schemas.microsoft.com/office/word/2016/wordml/cid" xmlns:w16="http://schemas.microsoft.com/office/word/2018/wordml" xmlns:w16sdtdh="http://schemas.microsoft.com/office/word/2020/wordml/sdtdatahash" xmlns:w16se="http://schemas.microsoft.com/office/word/2015/wordml/symex" xmlns:wpg="http://schemas.microsoft.com/office/word/2010/wordprocessingGroup" xmlns:wpi="http://schemas.microsoft.com/office/word/2010/wordprocessingInk" xmlns:wne="http://schemas.microsoft.com/office/word/2006/wordml" xmlns:wps="http://schemas.microsoft.com/office/word/2010/wordprocessingShape" mc:Ignorable="w14 w15 w16se w16cid w16 w16cex w16sdtdh wp14">
+<w:document xmlns:wpc="http://schemas.microsoft.com/office/word/2010/wordprocessingCanvas" xmlns:cx="http://schemas.microsoft.com/office/drawing/2014/chartex" xmlns:cx1="http://schemas.microsoft.com/office/drawing/2015/9/8/chartex" xmlns:cx2="http://schemas.microsoft.com/office/drawing/2015/10/21/chartex" xmlns:cx3="http://schemas.microsoft.com/office/drawing/2016/5/9/chartex" xmlns:cx4="http://schemas.microsoft.com/office/drawing/2016/5/10/chartex" xmlns:cx5="http://schemas.microsoft.com/office/drawing/2016/5/11/chartex" xmlns:cx6="http://schemas.microsoft.com/office/drawing/2016/5/12/chartex" xmlns:cx7="http://schemas.microsoft.com/office/drawing/2016/5/13/chartex" xmlns:cx8="http://schemas.microsoft.com/office/drawing/2016/5/14/chartex" xmlns:mc="http://schemas.openxmlformats.org/markup-compatibility/2006" xmlns:aink="http://schemas.microsoft.com/office/drawing/2016/ink" xmlns:am3d="http://schemas.microsoft.com/office/drawing/2017/model3d" xmlns:o="urn:schemas-microsoft-com:office:office" xmlns:oel="http://schemas.microsoft.com/office/2019/extlst" xmlns:r="http://schemas.openxmlformats.org/officeDocument/2006/relationships" xmlns:m="http://schemas.openxmlformats.org/officeDocument/2006/math" xmlns:v="urn:schemas-microsoft-com:vml" xmlns:wp14="http://schemas.microsoft.com/office/word/2010/wordprocessingDrawing" xmlns:wp="http://schemas.openxmlformats.org/drawingml/2006/wordprocessingDrawing" xmlns:w10="urn:schemas-microsoft-com:office:word" xmlns:w="http://schemas.openxmlformats.org/wordprocessingml/2006/main" xmlns:w14="http://schemas.microsoft.com/office/word/2010/wordml" xmlns:w15="http://schemas.microsoft.com/office/word/2012/wordml" xmlns:w16cex="http://schemas.microsoft.com/office/word/2018/wordml/cex" xmlns:w16cid="http://schemas.microsoft.com/office/word/2016/wordml/cid" xmlns:w16="http://schemas.microsoft.com/office/word/2018/wordml" xmlns:w16sdtdh="http://schemas.microsoft.com/office/word/2020/wordml/sdtdatahash" xmlns:w16se="http://schemas.microsoft.com/office/word/2015/wordml/symex" xmlns:wpg="http://schemas.microsoft.com/office/word/2010/wordprocessingGroup" xmlns:wpi="http://schemas.microsoft.com/office/word/2010/wordprocessingInk" xmlns:wne="http://schemas.microsoft.com/office/word/2006/wordml" xmlns:wps="http://schemas.microsoft.com/office/word/2010/wordprocessingShape" mc:Ignorable="w14 w15 w16se w16cid w16 w16cex w16sdtdh wp14">
   <w:body>
     <w:p>
       <w:r>
@@ -716,10 +716,11 @@
             </w:r>
             <w:r>
               <w:rPr>
-                <w:sz w:val="24"/>
-                <w:szCs w:val="24"/>
-              </w:rPr>
-              <w:t>AA</w:t>
+                <w:rFonts w:hint="eastAsia"/>
+                <w:sz w:val="24"/>
+                <w:szCs w:val="24"/>
+              </w:rPr>
+              <w:t>aa</w:t>
             </w:r>
           </w:p>
         </w:tc>
@@ -1050,7 +1051,21 @@
           <w:sz w:val="28"/>
           <w:szCs w:val="28"/>
         </w:rPr>
-        <w:t xml:space="preserve">-180 </w:t>
+        <w:t>-</w:t>
+      </w:r>
+      <w:r>
+        <w:rPr>
+          <w:sz w:val="28"/>
+          <w:szCs w:val="28"/>
+        </w:rPr>
+        <w:t>10000</w:t>
+      </w:r>
+      <w:r>
+        <w:rPr>
+          <w:sz w:val="28"/>
+          <w:szCs w:val="28"/>
+        </w:rPr>
+        <w:t xml:space="preserve"> </w:t>
       </w:r>
       <w:r>
         <w:rPr>
@@ -1065,7 +1080,14 @@
           <w:sz w:val="28"/>
           <w:szCs w:val="28"/>
         </w:rPr>
-        <w:t>-180</w:t>
+        <w:t>-1</w:t>
+      </w:r>
+      <w:r>
+        <w:rPr>
+          <w:sz w:val="28"/>
+          <w:szCs w:val="28"/>
+        </w:rPr>
+        <w:t>0000</w:t>
       </w:r>
     </w:p>
     <w:p>
@@ -1095,7 +1117,14 @@
           <w:sz w:val="28"/>
           <w:szCs w:val="28"/>
         </w:rPr>
-        <w:t xml:space="preserve">45 </w:t>
+        <w:t>90</w:t>
+      </w:r>
+      <w:r>
+        <w:rPr>
+          <w:sz w:val="28"/>
+          <w:szCs w:val="28"/>
+        </w:rPr>
+        <w:t xml:space="preserve"> </w:t>
       </w:r>
       <w:r>
         <w:rPr>
@@ -1221,25 +1250,55 @@
     </w:p>
     <w:p>
       <w:r>
-        <w:t xml:space="preserve">aa cc 11 04 00 </w:t>
-      </w:r>
-      <w:r>
-        <w:t>2d</w:t>
-      </w:r>
-      <w:r>
-        <w:t xml:space="preserve"> 00 </w:t>
-      </w:r>
-      <w:r>
-        <w:t>2d</w:t>
+        <w:t>aa cc 11 04 00 2d 00 2d e5   45</w:t>
+      </w:r>
+    </w:p>
+    <w:p/>
+    <w:p/>
+    <w:p/>
+    <w:p>
+      <w:pPr>
+        <w:rPr>
+          <w:rFonts w:hint="eastAsia"/>
+        </w:rPr>
+      </w:pPr>
+      <w:r>
+        <w:t xml:space="preserve">aa cc 11 04 </w:t>
+      </w:r>
+      <w:r>
+        <w:t>09</w:t>
       </w:r>
       <w:r>
         <w:t xml:space="preserve"> </w:t>
       </w:r>
       <w:r>
-        <w:t>e5   45</w:t>
-      </w:r>
-    </w:p>
-    <w:p/>
+        <w:rPr>
+          <w:rFonts w:hint="eastAsia"/>
+        </w:rPr>
+        <w:t>c</w:t>
+      </w:r>
+      <w:r>
+        <w:t>4</w:t>
+      </w:r>
+      <w:r>
+        <w:t xml:space="preserve"> </w:t>
+      </w:r>
+      <w:r>
+        <w:t xml:space="preserve">09 </w:t>
+      </w:r>
+      <w:r>
+        <w:t>c4</w:t>
+      </w:r>
+      <w:r>
+        <w:t xml:space="preserve"> </w:t>
+      </w:r>
+      <w:r>
+        <w:t>25</w:t>
+      </w:r>
+      <w:r>
+        <w:t xml:space="preserve">  </w:t>
+      </w:r>
+    </w:p>
     <w:sectPr>
       <w:pgSz w:w="11906" w:h="16838"/>
       <w:pgMar w:top="1440" w:right="1800" w:bottom="1440" w:left="1800" w:header="851" w:footer="992" w:gutter="0"/>
@@ -1251,7 +1310,7 @@
 </file>
 
 <file path=word/endnotes.xml><?xml version="1.0" encoding="utf-8"?>
-<w:endnotes xmlns:wpc="http://schemas.microsoft.com/office/word/2010/wordprocessingCanvas" xmlns:cx="http://schemas.microsoft.com/office/drawing/2014/chartex" xmlns:cx1="http://schemas.microsoft.com/office/drawing/2015/9/8/chartex" xmlns:cx2="http://schemas.microsoft.com/office/drawing/2015/10/21/chartex" xmlns:cx3="http://schemas.microsoft.com/office/drawing/2016/5/9/chartex" xmlns:cx4="http://schemas.microsoft.com/office/drawing/2016/5/10/chartex" xmlns:cx5="http://schemas.microsoft.com/office/drawing/2016/5/11/chartex" xmlns:cx6="http://schemas.microsoft.com/office/drawing/2016/5/12/chartex" xmlns:cx7="http://schemas.microsoft.com/office/drawing/2016/5/13/chartex" xmlns:cx8="http://schemas.microsoft.com/office/drawing/2016/5/14/chartex" xmlns:mc="http://schemas.openxmlformats.org/markup-compatibility/2006" xmlns:aink="http://schemas.microsoft.com/office/drawing/2016/ink" xmlns:am3d="http://schemas.microsoft.com/office/drawing/2017/model3d" xmlns:o="urn:schemas-microsoft-com:office:office" xmlns:r="http://schemas.openxmlformats.org/officeDocument/2006/relationships" xmlns:m="http://schemas.openxmlformats.org/officeDocument/2006/math" xmlns:v="urn:schemas-microsoft-com:vml" xmlns:wp14="http://schemas.microsoft.com/office/word/2010/wordprocessingDrawing" xmlns:wp="http://schemas.openxmlformats.org/drawingml/2006/wordprocessingDrawing" xmlns:w10="urn:schemas-microsoft-com:office:word" xmlns:w="http://schemas.openxmlformats.org/wordprocessingml/2006/main" xmlns:w14="http://schemas.microsoft.com/office/word/2010/wordml" xmlns:w15="http://schemas.microsoft.com/office/word/2012/wordml" xmlns:w16cex="http://schemas.microsoft.com/office/word/2018/wordml/cex" xmlns:w16cid="http://schemas.microsoft.com/office/word/2016/wordml/cid" xmlns:w16="http://schemas.microsoft.com/office/word/2018/wordml" xmlns:w16sdtdh="http://schemas.microsoft.com/office/word/2020/wordml/sdtdatahash" xmlns:w16se="http://schemas.microsoft.com/office/word/2015/wordml/symex" xmlns:wpg="http://schemas.microsoft.com/office/word/2010/wordprocessingGroup" xmlns:wpi="http://schemas.microsoft.com/office/word/2010/wordprocessingInk" xmlns:wne="http://schemas.microsoft.com/office/word/2006/wordml" xmlns:wps="http://schemas.microsoft.com/office/word/2010/wordprocessingShape" mc:Ignorable="w14 w15 w16se w16cid w16 w16cex w16sdtdh wp14">
+<w:endnotes xmlns:wpc="http://schemas.microsoft.com/office/word/2010/wordprocessingCanvas" xmlns:cx="http://schemas.microsoft.com/office/drawing/2014/chartex" xmlns:cx1="http://schemas.microsoft.com/office/drawing/2015/9/8/chartex" xmlns:cx2="http://schemas.microsoft.com/office/drawing/2015/10/21/chartex" xmlns:cx3="http://schemas.microsoft.com/office/drawing/2016/5/9/chartex" xmlns:cx4="http://schemas.microsoft.com/office/drawing/2016/5/10/chartex" xmlns:cx5="http://schemas.microsoft.com/office/drawing/2016/5/11/chartex" xmlns:cx6="http://schemas.microsoft.com/office/drawing/2016/5/12/chartex" xmlns:cx7="http://schemas.microsoft.com/office/drawing/2016/5/13/chartex" xmlns:cx8="http://schemas.microsoft.com/office/drawing/2016/5/14/chartex" xmlns:mc="http://schemas.openxmlformats.org/markup-compatibility/2006" xmlns:aink="http://schemas.microsoft.com/office/drawing/2016/ink" xmlns:am3d="http://schemas.microsoft.com/office/drawing/2017/model3d" xmlns:o="urn:schemas-microsoft-com:office:office" xmlns:oel="http://schemas.microsoft.com/office/2019/extlst" xmlns:r="http://schemas.openxmlformats.org/officeDocument/2006/relationships" xmlns:m="http://schemas.openxmlformats.org/officeDocument/2006/math" xmlns:v="urn:schemas-microsoft-com:vml" xmlns:wp14="http://schemas.microsoft.com/office/word/2010/wordprocessingDrawing" xmlns:wp="http://schemas.openxmlformats.org/drawingml/2006/wordprocessingDrawing" xmlns:w10="urn:schemas-microsoft-com:office:word" xmlns:w="http://schemas.openxmlformats.org/wordprocessingml/2006/main" xmlns:w14="http://schemas.microsoft.com/office/word/2010/wordml" xmlns:w15="http://schemas.microsoft.com/office/word/2012/wordml" xmlns:w16cex="http://schemas.microsoft.com/office/word/2018/wordml/cex" xmlns:w16cid="http://schemas.microsoft.com/office/word/2016/wordml/cid" xmlns:w16="http://schemas.microsoft.com/office/word/2018/wordml" xmlns:w16sdtdh="http://schemas.microsoft.com/office/word/2020/wordml/sdtdatahash" xmlns:w16se="http://schemas.microsoft.com/office/word/2015/wordml/symex" xmlns:wpg="http://schemas.microsoft.com/office/word/2010/wordprocessingGroup" xmlns:wpi="http://schemas.microsoft.com/office/word/2010/wordprocessingInk" xmlns:wne="http://schemas.microsoft.com/office/word/2006/wordml" xmlns:wps="http://schemas.microsoft.com/office/word/2010/wordprocessingShape" mc:Ignorable="w14 w15 w16se w16cid w16 w16cex w16sdtdh wp14">
   <w:endnote w:type="separator" w:id="-1">
     <w:p>
       <w:r>
@@ -1270,7 +1329,7 @@
 </file>
 
 <file path=word/footnotes.xml><?xml version="1.0" encoding="utf-8"?>
-<w:footnotes xmlns:wpc="http://schemas.microsoft.com/office/word/2010/wordprocessingCanvas" xmlns:cx="http://schemas.microsoft.com/office/drawing/2014/chartex" xmlns:cx1="http://schemas.microsoft.com/office/drawing/2015/9/8/chartex" xmlns:cx2="http://schemas.microsoft.com/office/drawing/2015/10/21/chartex" xmlns:cx3="http://schemas.microsoft.com/office/drawing/2016/5/9/chartex" xmlns:cx4="http://schemas.microsoft.com/office/drawing/2016/5/10/chartex" xmlns:cx5="http://schemas.microsoft.com/office/drawing/2016/5/11/chartex" xmlns:cx6="http://schemas.microsoft.com/office/drawing/2016/5/12/chartex" xmlns:cx7="http://schemas.microsoft.com/office/drawing/2016/5/13/chartex" xmlns:cx8="http://schemas.microsoft.com/office/drawing/2016/5/14/chartex" xmlns:mc="http://schemas.openxmlformats.org/markup-compatibility/2006" xmlns:aink="http://schemas.microsoft.com/office/drawing/2016/ink" xmlns:am3d="http://schemas.microsoft.com/office/drawing/2017/model3d" xmlns:o="urn:schemas-microsoft-com:office:office" xmlns:r="http://schemas.openxmlformats.org/officeDocument/2006/relationships" xmlns:m="http://schemas.openxmlformats.org/officeDocument/2006/math" xmlns:v="urn:schemas-microsoft-com:vml" xmlns:wp14="http://schemas.microsoft.com/office/word/2010/wordprocessingDrawing" xmlns:wp="http://schemas.openxmlformats.org/drawingml/2006/wordprocessingDrawing" xmlns:w10="urn:schemas-microsoft-com:office:word" xmlns:w="http://schemas.openxmlformats.org/wordprocessingml/2006/main" xmlns:w14="http://schemas.microsoft.com/office/word/2010/wordml" xmlns:w15="http://schemas.microsoft.com/office/word/2012/wordml" xmlns:w16cex="http://schemas.microsoft.com/office/word/2018/wordml/cex" xmlns:w16cid="http://schemas.microsoft.com/office/word/2016/wordml/cid" xmlns:w16="http://schemas.microsoft.com/office/word/2018/wordml" xmlns:w16sdtdh="http://schemas.microsoft.com/office/word/2020/wordml/sdtdatahash" xmlns:w16se="http://schemas.microsoft.com/office/word/2015/wordml/symex" xmlns:wpg="http://schemas.microsoft.com/office/word/2010/wordprocessingGroup" xmlns:wpi="http://schemas.microsoft.com/office/word/2010/wordprocessingInk" xmlns:wne="http://schemas.microsoft.com/office/word/2006/wordml" xmlns:wps="http://schemas.microsoft.com/office/word/2010/wordprocessingShape" mc:Ignorable="w14 w15 w16se w16cid w16 w16cex w16sdtdh wp14">
+<w:footnotes xmlns:wpc="http://schemas.microsoft.com/office/word/2010/wordprocessingCanvas" xmlns:cx="http://schemas.microsoft.com/office/drawing/2014/chartex" xmlns:cx1="http://schemas.microsoft.com/office/drawing/2015/9/8/chartex" xmlns:cx2="http://schemas.microsoft.com/office/drawing/2015/10/21/chartex" xmlns:cx3="http://schemas.microsoft.com/office/drawing/2016/5/9/chartex" xmlns:cx4="http://schemas.microsoft.com/office/drawing/2016/5/10/chartex" xmlns:cx5="http://schemas.microsoft.com/office/drawing/2016/5/11/chartex" xmlns:cx6="http://schemas.microsoft.com/office/drawing/2016/5/12/chartex" xmlns:cx7="http://schemas.microsoft.com/office/drawing/2016/5/13/chartex" xmlns:cx8="http://schemas.microsoft.com/office/drawing/2016/5/14/chartex" xmlns:mc="http://schemas.openxmlformats.org/markup-compatibility/2006" xmlns:aink="http://schemas.microsoft.com/office/drawing/2016/ink" xmlns:am3d="http://schemas.microsoft.com/office/drawing/2017/model3d" xmlns:o="urn:schemas-microsoft-com:office:office" xmlns:oel="http://schemas.microsoft.com/office/2019/extlst" xmlns:r="http://schemas.openxmlformats.org/officeDocument/2006/relationships" xmlns:m="http://schemas.openxmlformats.org/officeDocument/2006/math" xmlns:v="urn:schemas-microsoft-com:vml" xmlns:wp14="http://schemas.microsoft.com/office/word/2010/wordprocessingDrawing" xmlns:wp="http://schemas.openxmlformats.org/drawingml/2006/wordprocessingDrawing" xmlns:w10="urn:schemas-microsoft-com:office:word" xmlns:w="http://schemas.openxmlformats.org/wordprocessingml/2006/main" xmlns:w14="http://schemas.microsoft.com/office/word/2010/wordml" xmlns:w15="http://schemas.microsoft.com/office/word/2012/wordml" xmlns:w16cex="http://schemas.microsoft.com/office/word/2018/wordml/cex" xmlns:w16cid="http://schemas.microsoft.com/office/word/2016/wordml/cid" xmlns:w16="http://schemas.microsoft.com/office/word/2018/wordml" xmlns:w16sdtdh="http://schemas.microsoft.com/office/word/2020/wordml/sdtdatahash" xmlns:w16se="http://schemas.microsoft.com/office/word/2015/wordml/symex" xmlns:wpg="http://schemas.microsoft.com/office/word/2010/wordprocessingGroup" xmlns:wpi="http://schemas.microsoft.com/office/word/2010/wordprocessingInk" xmlns:wne="http://schemas.microsoft.com/office/word/2006/wordml" xmlns:wps="http://schemas.microsoft.com/office/word/2010/wordprocessingShape" mc:Ignorable="w14 w15 w16se w16cid w16 w16cex w16sdtdh wp14">
   <w:footnote w:type="separator" w:id="-1">
     <w:p>
       <w:r>

</xml_diff>

<commit_message>
[STABLE] updated LCD print support in htsocket.py
</commit_message>
<xml_diff>
--- a/docs/HT云台说明书.docx
+++ b/docs/HT云台说明书.docx
@@ -42,7 +42,7 @@
                     <pic:cNvPicPr/>
                   </pic:nvPicPr>
                   <pic:blipFill>
-                    <a:blip r:embed="rId6"/>
+                    <a:blip r:embed="rId7"/>
                     <a:stretch>
                       <a:fillRect/>
                     </a:stretch>
@@ -1257,46 +1257,1288 @@
     <w:p/>
     <w:p/>
     <w:p>
+      <w:r>
+        <w:t xml:space="preserve">aa cc 11 04 09 </w:t>
+      </w:r>
+      <w:r>
+        <w:rPr>
+          <w:rFonts w:hint="eastAsia"/>
+        </w:rPr>
+        <w:t>c</w:t>
+      </w:r>
+      <w:r>
+        <w:t xml:space="preserve">4 09 </w:t>
+      </w:r>
+      <w:r>
+        <w:t>c4</w:t>
+      </w:r>
+      <w:r>
+        <w:t xml:space="preserve"> </w:t>
+      </w:r>
+      <w:r>
+        <w:t>25</w:t>
+      </w:r>
+      <w:r>
+        <w:t xml:space="preserve">  </w:t>
+      </w:r>
+    </w:p>
+    <w:p/>
+    <w:p>
       <w:pPr>
         <w:rPr>
-          <w:rFonts w:hint="eastAsia"/>
+          <w:sz w:val="28"/>
+          <w:szCs w:val="28"/>
         </w:rPr>
       </w:pPr>
-      <w:r>
-        <w:t xml:space="preserve">aa cc 11 04 </w:t>
-      </w:r>
-      <w:r>
-        <w:t>09</w:t>
-      </w:r>
-      <w:r>
-        <w:t xml:space="preserve"> </w:t>
-      </w:r>
-      <w:r>
-        <w:rPr>
-          <w:rFonts w:hint="eastAsia"/>
-        </w:rPr>
-        <w:t>c</w:t>
-      </w:r>
-      <w:r>
-        <w:t>4</w:t>
-      </w:r>
-      <w:r>
-        <w:t xml:space="preserve"> </w:t>
-      </w:r>
-      <w:r>
-        <w:t xml:space="preserve">09 </w:t>
-      </w:r>
-      <w:r>
-        <w:t>c4</w:t>
-      </w:r>
-      <w:r>
-        <w:t xml:space="preserve"> </w:t>
-      </w:r>
-      <w:r>
-        <w:t>25</w:t>
-      </w:r>
-      <w:r>
-        <w:t xml:space="preserve">  </w:t>
+      <w:proofErr w:type="gramStart"/>
+      <w:r>
+        <w:rPr>
+          <w:rFonts w:hint="eastAsia"/>
+          <w:sz w:val="28"/>
+          <w:szCs w:val="28"/>
+        </w:rPr>
+        <w:t>功能码</w:t>
+      </w:r>
+      <w:proofErr w:type="gramEnd"/>
+      <w:r>
+        <w:rPr>
+          <w:rFonts w:hint="eastAsia"/>
+          <w:sz w:val="28"/>
+          <w:szCs w:val="28"/>
+        </w:rPr>
+        <w:t>：0x</w:t>
+      </w:r>
+      <w:r>
+        <w:rPr>
+          <w:sz w:val="28"/>
+          <w:szCs w:val="28"/>
+        </w:rPr>
+        <w:t>22</w:t>
+      </w:r>
+      <w:r>
+        <w:rPr>
+          <w:rFonts w:hint="eastAsia"/>
+          <w:sz w:val="28"/>
+          <w:szCs w:val="28"/>
+        </w:rPr>
+        <w:t>控制</w:t>
+      </w:r>
+      <w:proofErr w:type="spellStart"/>
+      <w:r>
+        <w:rPr>
+          <w:rFonts w:hint="eastAsia"/>
+          <w:sz w:val="28"/>
+          <w:szCs w:val="28"/>
+        </w:rPr>
+        <w:t>oled</w:t>
+      </w:r>
+      <w:proofErr w:type="spellEnd"/>
+      <w:r>
+        <w:rPr>
+          <w:rFonts w:hint="eastAsia"/>
+          <w:sz w:val="28"/>
+          <w:szCs w:val="28"/>
+        </w:rPr>
+        <w:t>显示内容</w:t>
+      </w:r>
+      <w:r>
+        <w:rPr>
+          <w:rFonts w:hint="eastAsia"/>
+          <w:sz w:val="28"/>
+          <w:szCs w:val="28"/>
+        </w:rPr>
+        <w:t>：</w:t>
+      </w:r>
+    </w:p>
+    <w:tbl>
+      <w:tblPr>
+        <w:tblStyle w:val="a3"/>
+        <w:tblW w:w="9776" w:type="dxa"/>
+        <w:tblLook w:val="04A0" w:firstRow="1" w:lastRow="0" w:firstColumn="1" w:lastColumn="0" w:noHBand="0" w:noVBand="1"/>
+      </w:tblPr>
+      <w:tblGrid>
+        <w:gridCol w:w="829"/>
+        <w:gridCol w:w="829"/>
+        <w:gridCol w:w="1416"/>
+        <w:gridCol w:w="1316"/>
+        <w:gridCol w:w="4110"/>
+        <w:gridCol w:w="1276"/>
+      </w:tblGrid>
+      <w:tr>
+        <w:tc>
+          <w:tcPr>
+            <w:tcW w:w="829" w:type="dxa"/>
+          </w:tcPr>
+          <w:p>
+            <w:pPr>
+              <w:jc w:val="center"/>
+              <w:rPr>
+                <w:sz w:val="24"/>
+                <w:szCs w:val="24"/>
+              </w:rPr>
+            </w:pPr>
+            <w:proofErr w:type="gramStart"/>
+            <w:r>
+              <w:rPr>
+                <w:rFonts w:hint="eastAsia"/>
+                <w:sz w:val="24"/>
+                <w:szCs w:val="24"/>
+              </w:rPr>
+              <w:t>帧头</w:t>
+            </w:r>
+            <w:proofErr w:type="gramEnd"/>
+          </w:p>
+        </w:tc>
+        <w:tc>
+          <w:tcPr>
+            <w:tcW w:w="829" w:type="dxa"/>
+          </w:tcPr>
+          <w:p>
+            <w:pPr>
+              <w:jc w:val="center"/>
+              <w:rPr>
+                <w:sz w:val="24"/>
+                <w:szCs w:val="24"/>
+              </w:rPr>
+            </w:pPr>
+            <w:r>
+              <w:rPr>
+                <w:rFonts w:hint="eastAsia"/>
+                <w:sz w:val="24"/>
+                <w:szCs w:val="24"/>
+              </w:rPr>
+              <w:t>地址</w:t>
+            </w:r>
+          </w:p>
+        </w:tc>
+        <w:tc>
+          <w:tcPr>
+            <w:tcW w:w="1416" w:type="dxa"/>
+          </w:tcPr>
+          <w:p>
+            <w:pPr>
+              <w:jc w:val="center"/>
+              <w:rPr>
+                <w:sz w:val="24"/>
+                <w:szCs w:val="24"/>
+              </w:rPr>
+            </w:pPr>
+            <w:proofErr w:type="gramStart"/>
+            <w:r>
+              <w:rPr>
+                <w:rFonts w:hint="eastAsia"/>
+                <w:sz w:val="24"/>
+                <w:szCs w:val="24"/>
+              </w:rPr>
+              <w:t>功能码</w:t>
+            </w:r>
+            <w:proofErr w:type="gramEnd"/>
+          </w:p>
+        </w:tc>
+        <w:tc>
+          <w:tcPr>
+            <w:tcW w:w="1316" w:type="dxa"/>
+          </w:tcPr>
+          <w:p>
+            <w:pPr>
+              <w:jc w:val="center"/>
+              <w:rPr>
+                <w:sz w:val="24"/>
+                <w:szCs w:val="24"/>
+              </w:rPr>
+            </w:pPr>
+            <w:r>
+              <w:rPr>
+                <w:rFonts w:hint="eastAsia"/>
+                <w:sz w:val="24"/>
+                <w:szCs w:val="24"/>
+              </w:rPr>
+              <w:t>数据长度</w:t>
+            </w:r>
+          </w:p>
+        </w:tc>
+        <w:tc>
+          <w:tcPr>
+            <w:tcW w:w="4110" w:type="dxa"/>
+          </w:tcPr>
+          <w:p>
+            <w:pPr>
+              <w:jc w:val="center"/>
+              <w:rPr>
+                <w:sz w:val="24"/>
+                <w:szCs w:val="24"/>
+              </w:rPr>
+            </w:pPr>
+            <w:r>
+              <w:rPr>
+                <w:rFonts w:hint="eastAsia"/>
+                <w:sz w:val="24"/>
+                <w:szCs w:val="24"/>
+              </w:rPr>
+              <w:t>数据内容</w:t>
+            </w:r>
+          </w:p>
+        </w:tc>
+        <w:tc>
+          <w:tcPr>
+            <w:tcW w:w="1276" w:type="dxa"/>
+          </w:tcPr>
+          <w:p>
+            <w:pPr>
+              <w:jc w:val="center"/>
+              <w:rPr>
+                <w:sz w:val="24"/>
+                <w:szCs w:val="24"/>
+              </w:rPr>
+            </w:pPr>
+            <w:r>
+              <w:rPr>
+                <w:rFonts w:hint="eastAsia"/>
+                <w:sz w:val="24"/>
+                <w:szCs w:val="24"/>
+              </w:rPr>
+              <w:t>和校验</w:t>
+            </w:r>
+          </w:p>
+        </w:tc>
+      </w:tr>
+      <w:tr>
+        <w:tc>
+          <w:tcPr>
+            <w:tcW w:w="829" w:type="dxa"/>
+          </w:tcPr>
+          <w:p>
+            <w:pPr>
+              <w:jc w:val="center"/>
+              <w:rPr>
+                <w:sz w:val="24"/>
+                <w:szCs w:val="24"/>
+              </w:rPr>
+            </w:pPr>
+            <w:r>
+              <w:rPr>
+                <w:sz w:val="24"/>
+                <w:szCs w:val="24"/>
+              </w:rPr>
+              <w:t>0</w:t>
+            </w:r>
+            <w:r>
+              <w:rPr>
+                <w:rFonts w:hint="eastAsia"/>
+                <w:sz w:val="24"/>
+                <w:szCs w:val="24"/>
+              </w:rPr>
+              <w:t>xaa</w:t>
+            </w:r>
+          </w:p>
+        </w:tc>
+        <w:tc>
+          <w:tcPr>
+            <w:tcW w:w="829" w:type="dxa"/>
+          </w:tcPr>
+          <w:p>
+            <w:pPr>
+              <w:jc w:val="center"/>
+              <w:rPr>
+                <w:sz w:val="24"/>
+                <w:szCs w:val="24"/>
+              </w:rPr>
+            </w:pPr>
+            <w:r>
+              <w:rPr>
+                <w:sz w:val="24"/>
+                <w:szCs w:val="24"/>
+              </w:rPr>
+              <w:t>0x</w:t>
+            </w:r>
+            <w:r>
+              <w:rPr>
+                <w:rFonts w:hint="eastAsia"/>
+                <w:sz w:val="24"/>
+                <w:szCs w:val="24"/>
+              </w:rPr>
+              <w:t>cc</w:t>
+            </w:r>
+          </w:p>
+        </w:tc>
+        <w:tc>
+          <w:tcPr>
+            <w:tcW w:w="1416" w:type="dxa"/>
+          </w:tcPr>
+          <w:p>
+            <w:pPr>
+              <w:jc w:val="center"/>
+              <w:rPr>
+                <w:sz w:val="24"/>
+                <w:szCs w:val="24"/>
+              </w:rPr>
+            </w:pPr>
+            <w:r>
+              <w:rPr>
+                <w:sz w:val="24"/>
+                <w:szCs w:val="24"/>
+              </w:rPr>
+              <w:t>0x</w:t>
+            </w:r>
+            <w:r>
+              <w:rPr>
+                <w:sz w:val="24"/>
+                <w:szCs w:val="24"/>
+              </w:rPr>
+              <w:t>22</w:t>
+            </w:r>
+          </w:p>
+        </w:tc>
+        <w:tc>
+          <w:tcPr>
+            <w:tcW w:w="1316" w:type="dxa"/>
+          </w:tcPr>
+          <w:p>
+            <w:pPr>
+              <w:jc w:val="center"/>
+              <w:rPr>
+                <w:sz w:val="24"/>
+                <w:szCs w:val="24"/>
+              </w:rPr>
+            </w:pPr>
+            <w:r>
+              <w:rPr>
+                <w:sz w:val="24"/>
+                <w:szCs w:val="24"/>
+              </w:rPr>
+              <w:t>1</w:t>
+            </w:r>
+            <w:r>
+              <w:rPr>
+                <w:rFonts w:hint="eastAsia"/>
+                <w:sz w:val="24"/>
+                <w:szCs w:val="24"/>
+              </w:rPr>
+              <w:t>byte</w:t>
+            </w:r>
+          </w:p>
+        </w:tc>
+        <w:tc>
+          <w:tcPr>
+            <w:tcW w:w="4110" w:type="dxa"/>
+          </w:tcPr>
+          <w:p>
+            <w:pPr>
+              <w:jc w:val="center"/>
+              <w:rPr>
+                <w:sz w:val="24"/>
+                <w:szCs w:val="24"/>
+              </w:rPr>
+            </w:pPr>
+            <w:proofErr w:type="spellStart"/>
+            <w:r>
+              <w:rPr>
+                <w:rFonts w:hint="eastAsia"/>
+                <w:sz w:val="24"/>
+                <w:szCs w:val="24"/>
+              </w:rPr>
+              <w:t>nbyte</w:t>
+            </w:r>
+            <w:proofErr w:type="spellEnd"/>
+          </w:p>
+        </w:tc>
+        <w:tc>
+          <w:tcPr>
+            <w:tcW w:w="1276" w:type="dxa"/>
+          </w:tcPr>
+          <w:p>
+            <w:pPr>
+              <w:jc w:val="center"/>
+              <w:rPr>
+                <w:sz w:val="24"/>
+                <w:szCs w:val="24"/>
+              </w:rPr>
+            </w:pPr>
+            <w:r>
+              <w:rPr>
+                <w:sz w:val="24"/>
+                <w:szCs w:val="24"/>
+              </w:rPr>
+              <w:t>1</w:t>
+            </w:r>
+            <w:r>
+              <w:rPr>
+                <w:rFonts w:hint="eastAsia"/>
+                <w:sz w:val="24"/>
+                <w:szCs w:val="24"/>
+              </w:rPr>
+              <w:t>byte</w:t>
+            </w:r>
+          </w:p>
+        </w:tc>
+      </w:tr>
+    </w:tbl>
+    <w:p/>
+    <w:p/>
+    <w:p>
+      <w:r>
+        <w:rPr>
+          <w:rFonts w:hint="eastAsia"/>
+        </w:rPr>
+        <w:t>数据内容：</w:t>
+      </w:r>
+    </w:p>
+    <w:tbl>
+      <w:tblPr>
+        <w:tblStyle w:val="a3"/>
+        <w:tblW w:w="9776" w:type="dxa"/>
+        <w:tblLook w:val="04A0" w:firstRow="1" w:lastRow="0" w:firstColumn="1" w:lastColumn="0" w:noHBand="0" w:noVBand="1"/>
+      </w:tblPr>
+      <w:tblGrid>
+        <w:gridCol w:w="1171"/>
+        <w:gridCol w:w="8605"/>
+      </w:tblGrid>
+      <w:tr>
+        <w:trPr>
+          <w:trHeight w:val="636"/>
+        </w:trPr>
+        <w:tc>
+          <w:tcPr>
+            <w:tcW w:w="1171" w:type="dxa"/>
+          </w:tcPr>
+          <w:p>
+            <w:pPr>
+              <w:rPr>
+                <w:rFonts w:hint="eastAsia"/>
+              </w:rPr>
+            </w:pPr>
+            <w:r>
+              <w:rPr>
+                <w:rFonts w:hint="eastAsia"/>
+              </w:rPr>
+              <w:t>命令</w:t>
+            </w:r>
+          </w:p>
+        </w:tc>
+        <w:tc>
+          <w:tcPr>
+            <w:tcW w:w="8605" w:type="dxa"/>
+          </w:tcPr>
+          <w:p>
+            <w:pPr>
+              <w:rPr>
+                <w:rFonts w:hint="eastAsia"/>
+              </w:rPr>
+            </w:pPr>
+            <w:r>
+              <w:rPr>
+                <w:rFonts w:hint="eastAsia"/>
+              </w:rPr>
+              <w:t>数据</w:t>
+            </w:r>
+          </w:p>
+        </w:tc>
+      </w:tr>
+      <w:tr>
+        <w:trPr>
+          <w:trHeight w:val="614"/>
+        </w:trPr>
+        <w:tc>
+          <w:tcPr>
+            <w:tcW w:w="1171" w:type="dxa"/>
+          </w:tcPr>
+          <w:p>
+            <w:pPr>
+              <w:rPr>
+                <w:rFonts w:hint="eastAsia"/>
+              </w:rPr>
+            </w:pPr>
+            <w:r>
+              <w:rPr>
+                <w:rFonts w:hint="eastAsia"/>
+              </w:rPr>
+              <w:t>1byte</w:t>
+            </w:r>
+          </w:p>
+        </w:tc>
+        <w:tc>
+          <w:tcPr>
+            <w:tcW w:w="8605" w:type="dxa"/>
+          </w:tcPr>
+          <w:p>
+            <w:pPr>
+              <w:rPr>
+                <w:rFonts w:hint="eastAsia"/>
+              </w:rPr>
+            </w:pPr>
+            <w:proofErr w:type="spellStart"/>
+            <w:r>
+              <w:rPr>
+                <w:rFonts w:hint="eastAsia"/>
+              </w:rPr>
+              <w:t>nByte</w:t>
+            </w:r>
+            <w:proofErr w:type="spellEnd"/>
+          </w:p>
+        </w:tc>
+      </w:tr>
+    </w:tbl>
+    <w:p/>
+    <w:p>
+      <w:pPr>
+        <w:pStyle w:val="a8"/>
+        <w:numPr>
+          <w:ilvl w:val="0"/>
+          <w:numId w:val="1"/>
+        </w:numPr>
+        <w:ind w:firstLineChars="0"/>
+      </w:pPr>
+      <w:r>
+        <w:rPr>
+          <w:rFonts w:hint="eastAsia"/>
+        </w:rPr>
+        <w:t>清除屏幕：</w:t>
+      </w:r>
+    </w:p>
+    <w:p>
+      <w:pPr>
+        <w:ind w:firstLine="420"/>
+      </w:pPr>
+      <w:r>
+        <w:rPr>
+          <w:rFonts w:hint="eastAsia"/>
+        </w:rPr>
+        <w:t>命令</w:t>
+      </w:r>
+      <w:r>
+        <w:rPr>
+          <w:rFonts w:hint="eastAsia"/>
+        </w:rPr>
+        <w:t>为</w:t>
+      </w:r>
+      <w:r>
+        <w:t>0</w:t>
+      </w:r>
+      <w:r>
+        <w:rPr>
+          <w:rFonts w:hint="eastAsia"/>
+        </w:rPr>
+        <w:t>x</w:t>
+      </w:r>
+      <w:r>
+        <w:t xml:space="preserve">01 </w:t>
+      </w:r>
+      <w:r>
+        <w:rPr>
+          <w:rFonts w:hint="eastAsia"/>
+        </w:rPr>
+        <w:t>后面数据长度为0</w:t>
+      </w:r>
+    </w:p>
+    <w:tbl>
+      <w:tblPr>
+        <w:tblStyle w:val="a3"/>
+        <w:tblW w:w="0" w:type="auto"/>
+        <w:tblLook w:val="04A0" w:firstRow="1" w:lastRow="0" w:firstColumn="1" w:lastColumn="0" w:noHBand="0" w:noVBand="1"/>
+      </w:tblPr>
+      <w:tblGrid>
+        <w:gridCol w:w="1659"/>
+        <w:gridCol w:w="6637"/>
+      </w:tblGrid>
+      <w:tr>
+        <w:tc>
+          <w:tcPr>
+            <w:tcW w:w="1659" w:type="dxa"/>
+          </w:tcPr>
+          <w:p>
+            <w:pPr>
+              <w:rPr>
+                <w:rFonts w:hint="eastAsia"/>
+              </w:rPr>
+            </w:pPr>
+            <w:r>
+              <w:rPr>
+                <w:rFonts w:hint="eastAsia"/>
+              </w:rPr>
+              <w:t>命令</w:t>
+            </w:r>
+          </w:p>
+        </w:tc>
+        <w:tc>
+          <w:tcPr>
+            <w:tcW w:w="6637" w:type="dxa"/>
+          </w:tcPr>
+          <w:p>
+            <w:pPr>
+              <w:rPr>
+                <w:rFonts w:hint="eastAsia"/>
+              </w:rPr>
+            </w:pPr>
+            <w:r>
+              <w:rPr>
+                <w:rFonts w:hint="eastAsia"/>
+              </w:rPr>
+              <w:t>数据</w:t>
+            </w:r>
+          </w:p>
+        </w:tc>
+      </w:tr>
+      <w:tr>
+        <w:tc>
+          <w:tcPr>
+            <w:tcW w:w="1659" w:type="dxa"/>
+          </w:tcPr>
+          <w:p>
+            <w:pPr>
+              <w:rPr>
+                <w:rFonts w:hint="eastAsia"/>
+              </w:rPr>
+            </w:pPr>
+            <w:r>
+              <w:rPr>
+                <w:rFonts w:hint="eastAsia"/>
+              </w:rPr>
+              <w:t>0</w:t>
+            </w:r>
+            <w:r>
+              <w:t>x01</w:t>
+            </w:r>
+          </w:p>
+        </w:tc>
+        <w:tc>
+          <w:tcPr>
+            <w:tcW w:w="6637" w:type="dxa"/>
+          </w:tcPr>
+          <w:p>
+            <w:pPr>
+              <w:rPr>
+                <w:rFonts w:hint="eastAsia"/>
+              </w:rPr>
+            </w:pPr>
+            <w:r>
+              <w:rPr>
+                <w:rFonts w:hint="eastAsia"/>
+              </w:rPr>
+              <w:t>0byte</w:t>
+            </w:r>
+          </w:p>
+        </w:tc>
+      </w:tr>
+    </w:tbl>
+    <w:p>
+      <w:pPr>
+        <w:pStyle w:val="a8"/>
+        <w:numPr>
+          <w:ilvl w:val="0"/>
+          <w:numId w:val="1"/>
+        </w:numPr>
+        <w:ind w:firstLineChars="0"/>
+      </w:pPr>
+      <w:r>
+        <w:rPr>
+          <w:rFonts w:hint="eastAsia"/>
+        </w:rPr>
+        <w:t>显示一行文字：</w:t>
+      </w:r>
+    </w:p>
+    <w:p>
+      <w:pPr>
+        <w:pStyle w:val="a8"/>
+        <w:ind w:left="420" w:firstLineChars="0" w:firstLine="0"/>
+      </w:pPr>
+      <w:r>
+        <w:rPr>
+          <w:rFonts w:hint="eastAsia"/>
+        </w:rPr>
+        <w:t>命令为0x</w:t>
+      </w:r>
+      <w:r>
+        <w:t>02</w:t>
+      </w:r>
+    </w:p>
+    <w:tbl>
+      <w:tblPr>
+        <w:tblStyle w:val="a3"/>
+        <w:tblW w:w="0" w:type="auto"/>
+        <w:tblInd w:w="420" w:type="dxa"/>
+        <w:tblLook w:val="04A0" w:firstRow="1" w:lastRow="0" w:firstColumn="1" w:lastColumn="0" w:noHBand="0" w:noVBand="1"/>
+      </w:tblPr>
+      <w:tblGrid>
+        <w:gridCol w:w="1006"/>
+        <w:gridCol w:w="990"/>
+        <w:gridCol w:w="990"/>
+        <w:gridCol w:w="1125"/>
+        <w:gridCol w:w="3765"/>
+      </w:tblGrid>
+      <w:tr>
+        <w:tc>
+          <w:tcPr>
+            <w:tcW w:w="1006" w:type="dxa"/>
+          </w:tcPr>
+          <w:p>
+            <w:pPr>
+              <w:pStyle w:val="a8"/>
+              <w:ind w:firstLineChars="0" w:firstLine="0"/>
+              <w:rPr>
+                <w:rFonts w:hint="eastAsia"/>
+              </w:rPr>
+            </w:pPr>
+            <w:r>
+              <w:rPr>
+                <w:rFonts w:hint="eastAsia"/>
+              </w:rPr>
+              <w:t>命令</w:t>
+            </w:r>
+          </w:p>
+        </w:tc>
+        <w:tc>
+          <w:tcPr>
+            <w:tcW w:w="990" w:type="dxa"/>
+          </w:tcPr>
+          <w:p>
+            <w:pPr>
+              <w:pStyle w:val="a8"/>
+              <w:ind w:firstLineChars="0" w:firstLine="0"/>
+              <w:rPr>
+                <w:rFonts w:hint="eastAsia"/>
+              </w:rPr>
+            </w:pPr>
+            <w:r>
+              <w:t>X</w:t>
+            </w:r>
+            <w:r>
+              <w:rPr>
+                <w:rFonts w:hint="eastAsia"/>
+              </w:rPr>
+              <w:t>坐标</w:t>
+            </w:r>
+          </w:p>
+        </w:tc>
+        <w:tc>
+          <w:tcPr>
+            <w:tcW w:w="990" w:type="dxa"/>
+          </w:tcPr>
+          <w:p>
+            <w:pPr>
+              <w:pStyle w:val="a8"/>
+              <w:ind w:firstLineChars="0" w:firstLine="0"/>
+              <w:rPr>
+                <w:rFonts w:hint="eastAsia"/>
+              </w:rPr>
+            </w:pPr>
+            <w:r>
+              <w:t>Y</w:t>
+            </w:r>
+            <w:r>
+              <w:rPr>
+                <w:rFonts w:hint="eastAsia"/>
+              </w:rPr>
+              <w:t>坐标</w:t>
+            </w:r>
+          </w:p>
+        </w:tc>
+        <w:tc>
+          <w:tcPr>
+            <w:tcW w:w="1125" w:type="dxa"/>
+          </w:tcPr>
+          <w:p>
+            <w:pPr>
+              <w:pStyle w:val="a8"/>
+              <w:ind w:firstLineChars="0" w:firstLine="0"/>
+              <w:rPr>
+                <w:rFonts w:hint="eastAsia"/>
+              </w:rPr>
+            </w:pPr>
+            <w:r>
+              <w:rPr>
+                <w:rFonts w:hint="eastAsia"/>
+              </w:rPr>
+              <w:t>字体大小</w:t>
+            </w:r>
+          </w:p>
+        </w:tc>
+        <w:tc>
+          <w:tcPr>
+            <w:tcW w:w="3765" w:type="dxa"/>
+          </w:tcPr>
+          <w:p>
+            <w:pPr>
+              <w:pStyle w:val="a8"/>
+              <w:ind w:firstLineChars="0" w:firstLine="0"/>
+              <w:rPr>
+                <w:rFonts w:hint="eastAsia"/>
+              </w:rPr>
+            </w:pPr>
+            <w:r>
+              <w:rPr>
+                <w:rFonts w:hint="eastAsia"/>
+              </w:rPr>
+              <w:t>这一行</w:t>
+            </w:r>
+            <w:r>
+              <w:rPr>
+                <w:rFonts w:hint="eastAsia"/>
+              </w:rPr>
+              <w:t>要显示的文字</w:t>
+            </w:r>
+          </w:p>
+        </w:tc>
+      </w:tr>
+      <w:tr>
+        <w:tc>
+          <w:tcPr>
+            <w:tcW w:w="1006" w:type="dxa"/>
+          </w:tcPr>
+          <w:p>
+            <w:pPr>
+              <w:pStyle w:val="a8"/>
+              <w:ind w:firstLineChars="0" w:firstLine="0"/>
+              <w:rPr>
+                <w:rFonts w:hint="eastAsia"/>
+              </w:rPr>
+            </w:pPr>
+            <w:r>
+              <w:rPr>
+                <w:rFonts w:hint="eastAsia"/>
+              </w:rPr>
+              <w:t>0x</w:t>
+            </w:r>
+            <w:r>
+              <w:t>02</w:t>
+            </w:r>
+          </w:p>
+        </w:tc>
+        <w:tc>
+          <w:tcPr>
+            <w:tcW w:w="990" w:type="dxa"/>
+          </w:tcPr>
+          <w:p>
+            <w:pPr>
+              <w:pStyle w:val="a8"/>
+              <w:ind w:firstLineChars="0" w:firstLine="0"/>
+              <w:rPr>
+                <w:rFonts w:hint="eastAsia"/>
+              </w:rPr>
+            </w:pPr>
+            <w:r>
+              <w:rPr>
+                <w:rFonts w:hint="eastAsia"/>
+              </w:rPr>
+              <w:t>1byte</w:t>
+            </w:r>
+          </w:p>
+        </w:tc>
+        <w:tc>
+          <w:tcPr>
+            <w:tcW w:w="990" w:type="dxa"/>
+          </w:tcPr>
+          <w:p>
+            <w:pPr>
+              <w:pStyle w:val="a8"/>
+              <w:ind w:firstLineChars="0" w:firstLine="0"/>
+              <w:rPr>
+                <w:rFonts w:hint="eastAsia"/>
+              </w:rPr>
+            </w:pPr>
+            <w:r>
+              <w:rPr>
+                <w:rFonts w:hint="eastAsia"/>
+              </w:rPr>
+              <w:t>1byte</w:t>
+            </w:r>
+          </w:p>
+        </w:tc>
+        <w:tc>
+          <w:tcPr>
+            <w:tcW w:w="1125" w:type="dxa"/>
+          </w:tcPr>
+          <w:p>
+            <w:pPr>
+              <w:pStyle w:val="a8"/>
+              <w:ind w:firstLineChars="0" w:firstLine="0"/>
+              <w:rPr>
+                <w:rFonts w:hint="eastAsia"/>
+              </w:rPr>
+            </w:pPr>
+            <w:r>
+              <w:rPr>
+                <w:rFonts w:hint="eastAsia"/>
+              </w:rPr>
+              <w:t>1byte</w:t>
+            </w:r>
+          </w:p>
+        </w:tc>
+        <w:tc>
+          <w:tcPr>
+            <w:tcW w:w="3765" w:type="dxa"/>
+          </w:tcPr>
+          <w:p>
+            <w:pPr>
+              <w:pStyle w:val="a8"/>
+              <w:ind w:firstLineChars="0" w:firstLine="0"/>
+              <w:rPr>
+                <w:rFonts w:hint="eastAsia"/>
+              </w:rPr>
+            </w:pPr>
+            <w:r>
+              <w:rPr>
+                <w:rFonts w:hint="eastAsia"/>
+              </w:rPr>
+              <w:t>最大1</w:t>
+            </w:r>
+            <w:r>
+              <w:t>6</w:t>
+            </w:r>
+            <w:r>
+              <w:rPr>
+                <w:rFonts w:hint="eastAsia"/>
+              </w:rPr>
+              <w:t>byte</w:t>
+            </w:r>
+          </w:p>
+        </w:tc>
+      </w:tr>
+    </w:tbl>
+    <w:p>
+      <w:pPr>
+        <w:rPr>
+          <w:rFonts w:hint="eastAsia"/>
+        </w:rPr>
+      </w:pPr>
+      <w:r>
+        <w:tab/>
+      </w:r>
+      <w:r>
+        <w:rPr>
+          <w:rFonts w:hint="eastAsia"/>
+        </w:rPr>
+        <w:t>注：x和y的坐标是</w:t>
+      </w:r>
+      <w:r>
+        <w:rPr>
+          <w:rFonts w:hint="eastAsia"/>
+        </w:rPr>
+        <w:t>设置显示这一行的开始的位置。</w:t>
+      </w:r>
+      <w:r>
+        <w:t>X</w:t>
+      </w:r>
+      <w:r>
+        <w:rPr>
+          <w:rFonts w:hint="eastAsia"/>
+        </w:rPr>
+        <w:t>，y的单位是字符不是点。字体大小只有1和2两</w:t>
+      </w:r>
+      <w:proofErr w:type="gramStart"/>
+      <w:r>
+        <w:rPr>
+          <w:rFonts w:hint="eastAsia"/>
+        </w:rPr>
+        <w:t>个</w:t>
+      </w:r>
+      <w:proofErr w:type="gramEnd"/>
+      <w:r>
+        <w:rPr>
+          <w:rFonts w:hint="eastAsia"/>
+        </w:rPr>
+        <w:t>选择。</w:t>
+      </w:r>
+    </w:p>
+    <w:p/>
+    <w:p/>
+    <w:p/>
+    <w:p/>
+    <w:p>
+      <w:r>
+        <w:rPr>
+          <w:noProof/>
+        </w:rPr>
+        <w:drawing>
+          <wp:inline distT="0" distB="0" distL="0" distR="0" wp14:anchorId="788853E7" wp14:editId="6C4465F1">
+            <wp:extent cx="4387747" cy="2399896"/>
+            <wp:effectExtent l="0" t="0" r="0" b="635"/>
+            <wp:docPr id="3" name="图片 3"/>
+            <wp:cNvGraphicFramePr>
+              <a:graphicFrameLocks xmlns:a="http://schemas.openxmlformats.org/drawingml/2006/main" noChangeAspect="1"/>
+            </wp:cNvGraphicFramePr>
+            <a:graphic xmlns:a="http://schemas.openxmlformats.org/drawingml/2006/main">
+              <a:graphicData uri="http://schemas.openxmlformats.org/drawingml/2006/picture">
+                <pic:pic xmlns:pic="http://schemas.openxmlformats.org/drawingml/2006/picture">
+                  <pic:nvPicPr>
+                    <pic:cNvPr id="1" name=""/>
+                    <pic:cNvPicPr/>
+                  </pic:nvPicPr>
+                  <pic:blipFill>
+                    <a:blip r:embed="rId8"/>
+                    <a:stretch>
+                      <a:fillRect/>
+                    </a:stretch>
+                  </pic:blipFill>
+                  <pic:spPr>
+                    <a:xfrm>
+                      <a:off x="0" y="0"/>
+                      <a:ext cx="4395799" cy="2404300"/>
+                    </a:xfrm>
+                    <a:prstGeom prst="rect">
+                      <a:avLst/>
+                    </a:prstGeom>
+                  </pic:spPr>
+                </pic:pic>
+              </a:graphicData>
+            </a:graphic>
+          </wp:inline>
+        </w:drawing>
+      </w:r>
+    </w:p>
+    <w:p>
+      <w:pPr>
+        <w:pStyle w:val="a8"/>
+        <w:numPr>
+          <w:ilvl w:val="0"/>
+          <w:numId w:val="1"/>
+        </w:numPr>
+        <w:ind w:firstLineChars="0"/>
+      </w:pPr>
+      <w:r>
+        <w:rPr>
+          <w:rFonts w:hint="eastAsia"/>
+        </w:rPr>
+        <w:t>显示图片</w:t>
+      </w:r>
+      <w:r>
+        <w:rPr>
+          <w:rFonts w:hint="eastAsia"/>
+          <w:color w:val="FF0000"/>
+        </w:rPr>
+        <w:t>（这个有问题还在完善）</w:t>
+      </w:r>
+    </w:p>
+    <w:p>
+      <w:pPr>
+        <w:pStyle w:val="a8"/>
+        <w:ind w:left="420" w:firstLineChars="0" w:firstLine="0"/>
+      </w:pPr>
+      <w:r>
+        <w:rPr>
+          <w:rFonts w:hint="eastAsia"/>
+        </w:rPr>
+        <w:t>命令为</w:t>
+      </w:r>
+    </w:p>
+    <w:tbl>
+      <w:tblPr>
+        <w:tblStyle w:val="a3"/>
+        <w:tblW w:w="0" w:type="auto"/>
+        <w:tblInd w:w="420" w:type="dxa"/>
+        <w:tblLook w:val="04A0" w:firstRow="1" w:lastRow="0" w:firstColumn="1" w:lastColumn="0" w:noHBand="0" w:noVBand="1"/>
+      </w:tblPr>
+      <w:tblGrid>
+        <w:gridCol w:w="814"/>
+        <w:gridCol w:w="7062"/>
+      </w:tblGrid>
+      <w:tr>
+        <w:tc>
+          <w:tcPr>
+            <w:tcW w:w="814" w:type="dxa"/>
+          </w:tcPr>
+          <w:p>
+            <w:pPr>
+              <w:pStyle w:val="a8"/>
+              <w:ind w:firstLineChars="0" w:firstLine="0"/>
+              <w:rPr>
+                <w:rFonts w:hint="eastAsia"/>
+              </w:rPr>
+            </w:pPr>
+            <w:r>
+              <w:rPr>
+                <w:rFonts w:hint="eastAsia"/>
+              </w:rPr>
+              <w:t>命令</w:t>
+            </w:r>
+          </w:p>
+        </w:tc>
+        <w:tc>
+          <w:tcPr>
+            <w:tcW w:w="7062" w:type="dxa"/>
+          </w:tcPr>
+          <w:p>
+            <w:pPr>
+              <w:pStyle w:val="a8"/>
+              <w:ind w:firstLineChars="0" w:firstLine="0"/>
+              <w:rPr>
+                <w:rFonts w:hint="eastAsia"/>
+              </w:rPr>
+            </w:pPr>
+            <w:r>
+              <w:rPr>
+                <w:rFonts w:hint="eastAsia"/>
+              </w:rPr>
+              <w:t>图片数据</w:t>
+            </w:r>
+          </w:p>
+        </w:tc>
+      </w:tr>
+      <w:tr>
+        <w:tc>
+          <w:tcPr>
+            <w:tcW w:w="814" w:type="dxa"/>
+          </w:tcPr>
+          <w:p>
+            <w:pPr>
+              <w:pStyle w:val="a8"/>
+              <w:ind w:firstLineChars="0" w:firstLine="0"/>
+              <w:rPr>
+                <w:rFonts w:hint="eastAsia"/>
+              </w:rPr>
+            </w:pPr>
+            <w:r>
+              <w:rPr>
+                <w:rFonts w:hint="eastAsia"/>
+              </w:rPr>
+              <w:t>0x</w:t>
+            </w:r>
+            <w:r>
+              <w:t>03</w:t>
+            </w:r>
+          </w:p>
+        </w:tc>
+        <w:tc>
+          <w:tcPr>
+            <w:tcW w:w="7062" w:type="dxa"/>
+          </w:tcPr>
+          <w:p>
+            <w:pPr>
+              <w:pStyle w:val="a8"/>
+              <w:ind w:firstLineChars="0" w:firstLine="0"/>
+              <w:rPr>
+                <w:rFonts w:hint="eastAsia"/>
+              </w:rPr>
+            </w:pPr>
+            <w:r>
+              <w:rPr>
+                <w:rFonts w:hint="eastAsia"/>
+              </w:rPr>
+              <w:t>8</w:t>
+            </w:r>
+            <w:r>
+              <w:t>*128</w:t>
+            </w:r>
+            <w:r>
+              <w:rPr>
+                <w:rFonts w:hint="eastAsia"/>
+              </w:rPr>
+              <w:t>byte</w:t>
+            </w:r>
+          </w:p>
+        </w:tc>
+      </w:tr>
+    </w:tbl>
+    <w:p>
+      <w:pPr>
+        <w:pStyle w:val="a8"/>
+        <w:ind w:left="420" w:firstLineChars="0" w:firstLine="0"/>
+      </w:pPr>
+    </w:p>
+    <w:p>
+      <w:pPr>
+        <w:pStyle w:val="a8"/>
+        <w:ind w:left="420" w:firstLineChars="0" w:firstLine="0"/>
+      </w:pPr>
+    </w:p>
+    <w:p>
+      <w:pPr>
+        <w:pStyle w:val="a8"/>
+        <w:ind w:left="420" w:firstLineChars="0" w:firstLine="0"/>
+      </w:pPr>
+      <w:r>
+        <w:rPr>
+          <w:noProof/>
+        </w:rPr>
+        <w:drawing>
+          <wp:inline distT="0" distB="0" distL="0" distR="0" wp14:anchorId="1FE7B63C" wp14:editId="32757268">
+            <wp:extent cx="5274310" cy="2520315"/>
+            <wp:effectExtent l="0" t="0" r="2540" b="0"/>
+            <wp:docPr id="4" name="图片 4"/>
+            <wp:cNvGraphicFramePr>
+              <a:graphicFrameLocks xmlns:a="http://schemas.openxmlformats.org/drawingml/2006/main" noChangeAspect="1"/>
+            </wp:cNvGraphicFramePr>
+            <a:graphic xmlns:a="http://schemas.openxmlformats.org/drawingml/2006/main">
+              <a:graphicData uri="http://schemas.openxmlformats.org/drawingml/2006/picture">
+                <pic:pic xmlns:pic="http://schemas.openxmlformats.org/drawingml/2006/picture">
+                  <pic:nvPicPr>
+                    <pic:cNvPr id="1" name=""/>
+                    <pic:cNvPicPr/>
+                  </pic:nvPicPr>
+                  <pic:blipFill>
+                    <a:blip r:embed="rId9"/>
+                    <a:stretch>
+                      <a:fillRect/>
+                    </a:stretch>
+                  </pic:blipFill>
+                  <pic:spPr>
+                    <a:xfrm>
+                      <a:off x="0" y="0"/>
+                      <a:ext cx="5274310" cy="2520315"/>
+                    </a:xfrm>
+                    <a:prstGeom prst="rect">
+                      <a:avLst/>
+                    </a:prstGeom>
+                  </pic:spPr>
+                </pic:pic>
+              </a:graphicData>
+            </a:graphic>
+          </wp:inline>
+        </w:drawing>
+      </w:r>
+    </w:p>
+    <w:p>
+      <w:pPr>
+        <w:pStyle w:val="a8"/>
+        <w:ind w:left="420" w:firstLineChars="0" w:firstLine="0"/>
+      </w:pPr>
+    </w:p>
+    <w:p>
+      <w:pPr>
+        <w:pStyle w:val="a8"/>
+        <w:ind w:left="420" w:firstLineChars="0" w:firstLine="0"/>
+      </w:pPr>
+    </w:p>
+    <w:p>
+      <w:pPr>
+        <w:pStyle w:val="a8"/>
+        <w:ind w:left="420" w:firstLineChars="0" w:firstLine="0"/>
+      </w:pPr>
+    </w:p>
+    <w:p>
+      <w:r>
+        <w:t>aa cc 22 0b 02 00 00 01 58 3a 34 31 2e 32 35 32</w:t>
+      </w:r>
+    </w:p>
+    <w:p>
+      <w:r>
+        <w:t>aa cc 22 0e 02 00 00 01 48 65 69 73 65 6e 62 65 72 67 a5</w:t>
+      </w:r>
+    </w:p>
+    <w:p>
+      <w:r>
+        <w:rPr>
+          <w:rFonts w:hint="eastAsia"/>
+        </w:rPr>
+        <w:t>清屏命令</w:t>
+      </w:r>
+    </w:p>
+    <w:p>
+      <w:pPr>
+        <w:rPr>
+          <w:rFonts w:hint="eastAsia"/>
+        </w:rPr>
+      </w:pPr>
+      <w:r>
+        <w:t>aa cc 22 0</w:t>
+      </w:r>
+      <w:r>
+        <w:t>1 01 9</w:t>
+      </w:r>
+      <w:r>
+        <w:rPr>
+          <w:rFonts w:hint="eastAsia"/>
+        </w:rPr>
+        <w:t>a</w:t>
       </w:r>
     </w:p>
     <w:sectPr>
@@ -1345,6 +2587,100 @@
     </w:p>
   </w:footnote>
 </w:footnotes>
+</file>
+
+<file path=word/numbering.xml><?xml version="1.0" encoding="utf-8"?>
+<w:numbering xmlns:wpc="http://schemas.microsoft.com/office/word/2010/wordprocessingCanvas" xmlns:cx="http://schemas.microsoft.com/office/drawing/2014/chartex" xmlns:cx1="http://schemas.microsoft.com/office/drawing/2015/9/8/chartex" xmlns:cx2="http://schemas.microsoft.com/office/drawing/2015/10/21/chartex" xmlns:cx3="http://schemas.microsoft.com/office/drawing/2016/5/9/chartex" xmlns:cx4="http://schemas.microsoft.com/office/drawing/2016/5/10/chartex" xmlns:cx5="http://schemas.microsoft.com/office/drawing/2016/5/11/chartex" xmlns:cx6="http://schemas.microsoft.com/office/drawing/2016/5/12/chartex" xmlns:cx7="http://schemas.microsoft.com/office/drawing/2016/5/13/chartex" xmlns:cx8="http://schemas.microsoft.com/office/drawing/2016/5/14/chartex" xmlns:mc="http://schemas.openxmlformats.org/markup-compatibility/2006" xmlns:aink="http://schemas.microsoft.com/office/drawing/2016/ink" xmlns:am3d="http://schemas.microsoft.com/office/drawing/2017/model3d" xmlns:o="urn:schemas-microsoft-com:office:office" xmlns:oel="http://schemas.microsoft.com/office/2019/extlst" xmlns:r="http://schemas.openxmlformats.org/officeDocument/2006/relationships" xmlns:m="http://schemas.openxmlformats.org/officeDocument/2006/math" xmlns:v="urn:schemas-microsoft-com:vml" xmlns:wp14="http://schemas.microsoft.com/office/word/2010/wordprocessingDrawing" xmlns:wp="http://schemas.openxmlformats.org/drawingml/2006/wordprocessingDrawing" xmlns:w10="urn:schemas-microsoft-com:office:word" xmlns:w="http://schemas.openxmlformats.org/wordprocessingml/2006/main" xmlns:w14="http://schemas.microsoft.com/office/word/2010/wordml" xmlns:w15="http://schemas.microsoft.com/office/word/2012/wordml" xmlns:w16cex="http://schemas.microsoft.com/office/word/2018/wordml/cex" xmlns:w16cid="http://schemas.microsoft.com/office/word/2016/wordml/cid" xmlns:w16="http://schemas.microsoft.com/office/word/2018/wordml" xmlns:w16sdtdh="http://schemas.microsoft.com/office/word/2020/wordml/sdtdatahash" xmlns:w16se="http://schemas.microsoft.com/office/word/2015/wordml/symex" xmlns:wpg="http://schemas.microsoft.com/office/word/2010/wordprocessingGroup" xmlns:wpi="http://schemas.microsoft.com/office/word/2010/wordprocessingInk" xmlns:wne="http://schemas.microsoft.com/office/word/2006/wordml" xmlns:wps="http://schemas.microsoft.com/office/word/2010/wordprocessingShape" mc:Ignorable="w14 w15 w16se w16cid w16 w16cex w16sdtdh wp14">
+  <w:abstractNum w:abstractNumId="0" w15:restartNumberingAfterBreak="0">
+    <w:nsid w:val="79730B46"/>
+    <w:multiLevelType w:val="hybridMultilevel"/>
+    <w:tmpl w:val="C51C3D94"/>
+    <w:lvl w:ilvl="0" w:tplc="0409000F">
+      <w:start w:val="1"/>
+      <w:numFmt w:val="decimal"/>
+      <w:lvlText w:val="%1."/>
+      <w:lvlJc w:val="left"/>
+      <w:pPr>
+        <w:ind w:left="420" w:hanging="420"/>
+      </w:pPr>
+    </w:lvl>
+    <w:lvl w:ilvl="1" w:tplc="04090019" w:tentative="1">
+      <w:start w:val="1"/>
+      <w:numFmt w:val="lowerLetter"/>
+      <w:lvlText w:val="%2)"/>
+      <w:lvlJc w:val="left"/>
+      <w:pPr>
+        <w:ind w:left="840" w:hanging="420"/>
+      </w:pPr>
+    </w:lvl>
+    <w:lvl w:ilvl="2" w:tplc="0409001B" w:tentative="1">
+      <w:start w:val="1"/>
+      <w:numFmt w:val="lowerRoman"/>
+      <w:lvlText w:val="%3."/>
+      <w:lvlJc w:val="right"/>
+      <w:pPr>
+        <w:ind w:left="1260" w:hanging="420"/>
+      </w:pPr>
+    </w:lvl>
+    <w:lvl w:ilvl="3" w:tplc="0409000F" w:tentative="1">
+      <w:start w:val="1"/>
+      <w:numFmt w:val="decimal"/>
+      <w:lvlText w:val="%4."/>
+      <w:lvlJc w:val="left"/>
+      <w:pPr>
+        <w:ind w:left="1680" w:hanging="420"/>
+      </w:pPr>
+    </w:lvl>
+    <w:lvl w:ilvl="4" w:tplc="04090019" w:tentative="1">
+      <w:start w:val="1"/>
+      <w:numFmt w:val="lowerLetter"/>
+      <w:lvlText w:val="%5)"/>
+      <w:lvlJc w:val="left"/>
+      <w:pPr>
+        <w:ind w:left="2100" w:hanging="420"/>
+      </w:pPr>
+    </w:lvl>
+    <w:lvl w:ilvl="5" w:tplc="0409001B" w:tentative="1">
+      <w:start w:val="1"/>
+      <w:numFmt w:val="lowerRoman"/>
+      <w:lvlText w:val="%6."/>
+      <w:lvlJc w:val="right"/>
+      <w:pPr>
+        <w:ind w:left="2520" w:hanging="420"/>
+      </w:pPr>
+    </w:lvl>
+    <w:lvl w:ilvl="6" w:tplc="0409000F" w:tentative="1">
+      <w:start w:val="1"/>
+      <w:numFmt w:val="decimal"/>
+      <w:lvlText w:val="%7."/>
+      <w:lvlJc w:val="left"/>
+      <w:pPr>
+        <w:ind w:left="2940" w:hanging="420"/>
+      </w:pPr>
+    </w:lvl>
+    <w:lvl w:ilvl="7" w:tplc="04090019" w:tentative="1">
+      <w:start w:val="1"/>
+      <w:numFmt w:val="lowerLetter"/>
+      <w:lvlText w:val="%8)"/>
+      <w:lvlJc w:val="left"/>
+      <w:pPr>
+        <w:ind w:left="3360" w:hanging="420"/>
+      </w:pPr>
+    </w:lvl>
+    <w:lvl w:ilvl="8" w:tplc="0409001B" w:tentative="1">
+      <w:start w:val="1"/>
+      <w:numFmt w:val="lowerRoman"/>
+      <w:lvlText w:val="%9."/>
+      <w:lvlJc w:val="right"/>
+      <w:pPr>
+        <w:ind w:left="3780" w:hanging="420"/>
+      </w:pPr>
+    </w:lvl>
+  </w:abstractNum>
+  <w:num w:numId="1" w16cid:durableId="1320773251">
+    <w:abstractNumId w:val="0"/>
+  </w:num>
+</w:numbering>
 </file>
 
 <file path=word/styles.xml><?xml version="1.0" encoding="utf-8"?>
@@ -1855,6 +3191,16 @@
       <w:szCs w:val="18"/>
     </w:rPr>
   </w:style>
+  <w:style w:type="paragraph" w:styleId="a8">
+    <w:name w:val="List Paragraph"/>
+    <w:basedOn w:val="a"/>
+    <w:uiPriority w:val="34"/>
+    <w:qFormat/>
+    <w:rsid w:val="0082270D"/>
+    <w:pPr>
+      <w:ind w:firstLineChars="200" w:firstLine="420"/>
+    </w:pPr>
+  </w:style>
 </w:styles>
 </file>
 

</xml_diff>